<commit_message>
updated bug metrics and tasks metrics
</commit_message>
<xml_diff>
--- a/metrics/Bug Metrics.docx
+++ b/metrics/Bug Metrics.docx
@@ -18,49 +18,7 @@
         <w:rPr>
           <w:highlight w:val="yellow"/>
         </w:rPr>
-        <w:t xml:space="preserve">: Total = 1 x </w:t>
-      </w:r>
-      <w:proofErr w:type="spellStart"/>
-      <w:r>
-        <w:rPr>
-          <w:highlight w:val="yellow"/>
-        </w:rPr>
-        <w:t>num</w:t>
-      </w:r>
-      <w:proofErr w:type="spellEnd"/>
-      <w:r>
-        <w:rPr>
-          <w:highlight w:val="yellow"/>
-        </w:rPr>
-        <w:t xml:space="preserve"> (low) + 5 x </w:t>
-      </w:r>
-      <w:proofErr w:type="spellStart"/>
-      <w:r>
-        <w:rPr>
-          <w:highlight w:val="yellow"/>
-        </w:rPr>
-        <w:t>num</w:t>
-      </w:r>
-      <w:proofErr w:type="spellEnd"/>
-      <w:r>
-        <w:rPr>
-          <w:highlight w:val="yellow"/>
-        </w:rPr>
-        <w:t xml:space="preserve"> (high) + 10 x </w:t>
-      </w:r>
-      <w:proofErr w:type="spellStart"/>
-      <w:r>
-        <w:rPr>
-          <w:highlight w:val="yellow"/>
-        </w:rPr>
-        <w:t>num</w:t>
-      </w:r>
-      <w:proofErr w:type="spellEnd"/>
-      <w:r>
-        <w:rPr>
-          <w:highlight w:val="yellow"/>
-        </w:rPr>
-        <w:t xml:space="preserve"> (critical)</w:t>
+        <w:t>: Total = 1 x num (low) + 5 x num (high) + 10 x num (critical)</w:t>
       </w:r>
     </w:p>
     <w:p>
@@ -153,7 +111,10 @@
               <w:contextualSpacing/>
             </w:pPr>
             <w:r>
-              <w:t>Fix during buffet time only</w:t>
+              <w:t>Fix during buffer</w:t>
+            </w:r>
+            <w:r>
+              <w:t xml:space="preserve"> time only</w:t>
             </w:r>
           </w:p>
         </w:tc>
@@ -396,20 +357,22 @@
     <w:tbl>
       <w:tblPr>
         <w:tblStyle w:val="TableGrid"/>
-        <w:tblW w:w="0" w:type="auto"/>
+        <w:tblW w:w="14130" w:type="dxa"/>
         <w:tblLook w:val="04A0" w:firstRow="1" w:lastRow="0" w:firstColumn="1" w:lastColumn="0" w:noHBand="0" w:noVBand="1"/>
       </w:tblPr>
       <w:tblGrid>
-        <w:gridCol w:w="1016"/>
+        <w:gridCol w:w="1017"/>
         <w:gridCol w:w="1409"/>
-        <w:gridCol w:w="959"/>
-        <w:gridCol w:w="8377"/>
-        <w:gridCol w:w="2187"/>
+        <w:gridCol w:w="984"/>
+        <w:gridCol w:w="6083"/>
+        <w:gridCol w:w="1397"/>
+        <w:gridCol w:w="1721"/>
+        <w:gridCol w:w="1519"/>
       </w:tblGrid>
       <w:tr>
         <w:tc>
           <w:tcPr>
-            <w:tcW w:w="1016" w:type="dxa"/>
+            <w:tcW w:w="1017" w:type="dxa"/>
             <w:shd w:val="clear" w:color="auto" w:fill="FFD966" w:themeFill="accent4" w:themeFillTint="99"/>
           </w:tcPr>
           <w:p>
@@ -449,7 +412,7 @@
         </w:tc>
         <w:tc>
           <w:tcPr>
-            <w:tcW w:w="959" w:type="dxa"/>
+            <w:tcW w:w="984" w:type="dxa"/>
             <w:shd w:val="clear" w:color="auto" w:fill="FFD966" w:themeFill="accent4" w:themeFillTint="99"/>
           </w:tcPr>
           <w:p>
@@ -469,7 +432,7 @@
         </w:tc>
         <w:tc>
           <w:tcPr>
-            <w:tcW w:w="8377" w:type="dxa"/>
+            <w:tcW w:w="6083" w:type="dxa"/>
             <w:shd w:val="clear" w:color="auto" w:fill="FFD966" w:themeFill="accent4" w:themeFillTint="99"/>
           </w:tcPr>
           <w:p>
@@ -489,7 +452,47 @@
         </w:tc>
         <w:tc>
           <w:tcPr>
-            <w:tcW w:w="2187" w:type="dxa"/>
+            <w:tcW w:w="1397" w:type="dxa"/>
+            <w:shd w:val="clear" w:color="auto" w:fill="FFD966" w:themeFill="accent4" w:themeFillTint="99"/>
+          </w:tcPr>
+          <w:p>
+            <w:pPr>
+              <w:contextualSpacing/>
+              <w:rPr>
+                <w:b/>
+              </w:rPr>
+            </w:pPr>
+            <w:r>
+              <w:rPr>
+                <w:b/>
+              </w:rPr>
+              <w:t>Date Found</w:t>
+            </w:r>
+          </w:p>
+        </w:tc>
+        <w:tc>
+          <w:tcPr>
+            <w:tcW w:w="1721" w:type="dxa"/>
+            <w:shd w:val="clear" w:color="auto" w:fill="FFD966" w:themeFill="accent4" w:themeFillTint="99"/>
+          </w:tcPr>
+          <w:p>
+            <w:pPr>
+              <w:contextualSpacing/>
+              <w:rPr>
+                <w:b/>
+              </w:rPr>
+            </w:pPr>
+            <w:r>
+              <w:rPr>
+                <w:b/>
+              </w:rPr>
+              <w:t>Who Found It?</w:t>
+            </w:r>
+          </w:p>
+        </w:tc>
+        <w:tc>
+          <w:tcPr>
+            <w:tcW w:w="1519" w:type="dxa"/>
             <w:shd w:val="clear" w:color="auto" w:fill="FFD966" w:themeFill="accent4" w:themeFillTint="99"/>
           </w:tcPr>
           <w:p>
@@ -511,7 +514,7 @@
       <w:tr>
         <w:tc>
           <w:tcPr>
-            <w:tcW w:w="1016" w:type="dxa"/>
+            <w:tcW w:w="1017" w:type="dxa"/>
           </w:tcPr>
           <w:p>
             <w:pPr>
@@ -537,7 +540,7 @@
         </w:tc>
         <w:tc>
           <w:tcPr>
-            <w:tcW w:w="959" w:type="dxa"/>
+            <w:tcW w:w="984" w:type="dxa"/>
           </w:tcPr>
           <w:p>
             <w:pPr>
@@ -550,7 +553,7 @@
         </w:tc>
         <w:tc>
           <w:tcPr>
-            <w:tcW w:w="8377" w:type="dxa"/>
+            <w:tcW w:w="6083" w:type="dxa"/>
           </w:tcPr>
           <w:p>
             <w:pPr>
@@ -563,17 +566,40 @@
         </w:tc>
         <w:tc>
           <w:tcPr>
-            <w:tcW w:w="2187" w:type="dxa"/>
-          </w:tcPr>
-          <w:p>
-            <w:pPr>
-              <w:contextualSpacing/>
-            </w:pPr>
-            <w:r>
-              <w:t xml:space="preserve">Solved </w:t>
-            </w:r>
-            <w:r>
-              <w:t>(XY &amp; Hani)</w:t>
+            <w:tcW w:w="1397" w:type="dxa"/>
+          </w:tcPr>
+          <w:p>
+            <w:pPr>
+              <w:contextualSpacing/>
+            </w:pPr>
+            <w:r>
+              <w:t>15/9/2017</w:t>
+            </w:r>
+          </w:p>
+        </w:tc>
+        <w:tc>
+          <w:tcPr>
+            <w:tcW w:w="1721" w:type="dxa"/>
+          </w:tcPr>
+          <w:p>
+            <w:pPr>
+              <w:contextualSpacing/>
+            </w:pPr>
+            <w:r>
+              <w:t>Andy</w:t>
+            </w:r>
+          </w:p>
+        </w:tc>
+        <w:tc>
+          <w:tcPr>
+            <w:tcW w:w="1519" w:type="dxa"/>
+          </w:tcPr>
+          <w:p>
+            <w:pPr>
+              <w:contextualSpacing/>
+            </w:pPr>
+            <w:r>
+              <w:t>Solved (XY &amp; Hani)</w:t>
             </w:r>
           </w:p>
         </w:tc>
@@ -581,7 +607,7 @@
       <w:tr>
         <w:tc>
           <w:tcPr>
-            <w:tcW w:w="1016" w:type="dxa"/>
+            <w:tcW w:w="1017" w:type="dxa"/>
           </w:tcPr>
           <w:p>
             <w:pPr>
@@ -607,7 +633,7 @@
         </w:tc>
         <w:tc>
           <w:tcPr>
-            <w:tcW w:w="959" w:type="dxa"/>
+            <w:tcW w:w="984" w:type="dxa"/>
           </w:tcPr>
           <w:p>
             <w:pPr>
@@ -620,7 +646,7 @@
         </w:tc>
         <w:tc>
           <w:tcPr>
-            <w:tcW w:w="8377" w:type="dxa"/>
+            <w:tcW w:w="6083" w:type="dxa"/>
           </w:tcPr>
           <w:p>
             <w:pPr>
@@ -633,20 +659,40 @@
         </w:tc>
         <w:tc>
           <w:tcPr>
-            <w:tcW w:w="2187" w:type="dxa"/>
-          </w:tcPr>
-          <w:p>
-            <w:pPr>
-              <w:contextualSpacing/>
-            </w:pPr>
-            <w:r>
-              <w:t>Solved (</w:t>
-            </w:r>
-            <w:r>
-              <w:t>XY &amp; HY</w:t>
-            </w:r>
-            <w:r>
-              <w:t>)</w:t>
+            <w:tcW w:w="1397" w:type="dxa"/>
+          </w:tcPr>
+          <w:p>
+            <w:pPr>
+              <w:contextualSpacing/>
+            </w:pPr>
+            <w:r>
+              <w:t>19/9/2017</w:t>
+            </w:r>
+          </w:p>
+        </w:tc>
+        <w:tc>
+          <w:tcPr>
+            <w:tcW w:w="1721" w:type="dxa"/>
+          </w:tcPr>
+          <w:p>
+            <w:pPr>
+              <w:contextualSpacing/>
+            </w:pPr>
+            <w:r>
+              <w:t>Daniel</w:t>
+            </w:r>
+          </w:p>
+        </w:tc>
+        <w:tc>
+          <w:tcPr>
+            <w:tcW w:w="1519" w:type="dxa"/>
+          </w:tcPr>
+          <w:p>
+            <w:pPr>
+              <w:contextualSpacing/>
+            </w:pPr>
+            <w:r>
+              <w:t>Solved (XY &amp; HY)</w:t>
             </w:r>
           </w:p>
         </w:tc>
@@ -654,7 +700,7 @@
       <w:tr>
         <w:tc>
           <w:tcPr>
-            <w:tcW w:w="1016" w:type="dxa"/>
+            <w:tcW w:w="1017" w:type="dxa"/>
           </w:tcPr>
           <w:p>
             <w:pPr>
@@ -680,7 +726,7 @@
         </w:tc>
         <w:tc>
           <w:tcPr>
-            <w:tcW w:w="959" w:type="dxa"/>
+            <w:tcW w:w="984" w:type="dxa"/>
           </w:tcPr>
           <w:p>
             <w:pPr>
@@ -693,7 +739,7 @@
         </w:tc>
         <w:tc>
           <w:tcPr>
-            <w:tcW w:w="8377" w:type="dxa"/>
+            <w:tcW w:w="6083" w:type="dxa"/>
           </w:tcPr>
           <w:p>
             <w:pPr>
@@ -706,7 +752,35 @@
         </w:tc>
         <w:tc>
           <w:tcPr>
-            <w:tcW w:w="2187" w:type="dxa"/>
+            <w:tcW w:w="1397" w:type="dxa"/>
+          </w:tcPr>
+          <w:p>
+            <w:pPr>
+              <w:contextualSpacing/>
+            </w:pPr>
+            <w:r>
+              <w:t>22/9/2017</w:t>
+            </w:r>
+          </w:p>
+        </w:tc>
+        <w:tc>
+          <w:tcPr>
+            <w:tcW w:w="1721" w:type="dxa"/>
+          </w:tcPr>
+          <w:p>
+            <w:pPr>
+              <w:contextualSpacing/>
+            </w:pPr>
+            <w:r>
+              <w:t>HY</w:t>
+            </w:r>
+            <w:bookmarkStart w:id="0" w:name="_GoBack"/>
+            <w:bookmarkEnd w:id="0"/>
+          </w:p>
+        </w:tc>
+        <w:tc>
+          <w:tcPr>
+            <w:tcW w:w="1519" w:type="dxa"/>
           </w:tcPr>
           <w:p>
             <w:pPr>
@@ -721,7 +795,7 @@
       <w:tr>
         <w:tc>
           <w:tcPr>
-            <w:tcW w:w="1016" w:type="dxa"/>
+            <w:tcW w:w="1017" w:type="dxa"/>
           </w:tcPr>
           <w:p>
             <w:pPr>
@@ -741,27 +815,47 @@
         </w:tc>
         <w:tc>
           <w:tcPr>
-            <w:tcW w:w="959" w:type="dxa"/>
-          </w:tcPr>
-          <w:p>
-            <w:pPr>
-              <w:contextualSpacing/>
-            </w:pPr>
-          </w:p>
-        </w:tc>
-        <w:tc>
-          <w:tcPr>
-            <w:tcW w:w="8377" w:type="dxa"/>
-          </w:tcPr>
-          <w:p>
-            <w:pPr>
-              <w:contextualSpacing/>
-            </w:pPr>
-          </w:p>
-        </w:tc>
-        <w:tc>
-          <w:tcPr>
-            <w:tcW w:w="2187" w:type="dxa"/>
+            <w:tcW w:w="984" w:type="dxa"/>
+          </w:tcPr>
+          <w:p>
+            <w:pPr>
+              <w:contextualSpacing/>
+            </w:pPr>
+          </w:p>
+        </w:tc>
+        <w:tc>
+          <w:tcPr>
+            <w:tcW w:w="6083" w:type="dxa"/>
+          </w:tcPr>
+          <w:p>
+            <w:pPr>
+              <w:contextualSpacing/>
+            </w:pPr>
+          </w:p>
+        </w:tc>
+        <w:tc>
+          <w:tcPr>
+            <w:tcW w:w="1397" w:type="dxa"/>
+          </w:tcPr>
+          <w:p>
+            <w:pPr>
+              <w:contextualSpacing/>
+            </w:pPr>
+          </w:p>
+        </w:tc>
+        <w:tc>
+          <w:tcPr>
+            <w:tcW w:w="1721" w:type="dxa"/>
+          </w:tcPr>
+          <w:p>
+            <w:pPr>
+              <w:contextualSpacing/>
+            </w:pPr>
+          </w:p>
+        </w:tc>
+        <w:tc>
+          <w:tcPr>
+            <w:tcW w:w="1519" w:type="dxa"/>
           </w:tcPr>
           <w:p>
             <w:pPr>
@@ -773,7 +867,7 @@
       <w:tr>
         <w:tc>
           <w:tcPr>
-            <w:tcW w:w="1016" w:type="dxa"/>
+            <w:tcW w:w="1017" w:type="dxa"/>
           </w:tcPr>
           <w:p>
             <w:pPr>
@@ -793,27 +887,47 @@
         </w:tc>
         <w:tc>
           <w:tcPr>
-            <w:tcW w:w="959" w:type="dxa"/>
-          </w:tcPr>
-          <w:p>
-            <w:pPr>
-              <w:contextualSpacing/>
-            </w:pPr>
-          </w:p>
-        </w:tc>
-        <w:tc>
-          <w:tcPr>
-            <w:tcW w:w="8377" w:type="dxa"/>
-          </w:tcPr>
-          <w:p>
-            <w:pPr>
-              <w:contextualSpacing/>
-            </w:pPr>
-          </w:p>
-        </w:tc>
-        <w:tc>
-          <w:tcPr>
-            <w:tcW w:w="2187" w:type="dxa"/>
+            <w:tcW w:w="984" w:type="dxa"/>
+          </w:tcPr>
+          <w:p>
+            <w:pPr>
+              <w:contextualSpacing/>
+            </w:pPr>
+          </w:p>
+        </w:tc>
+        <w:tc>
+          <w:tcPr>
+            <w:tcW w:w="6083" w:type="dxa"/>
+          </w:tcPr>
+          <w:p>
+            <w:pPr>
+              <w:contextualSpacing/>
+            </w:pPr>
+          </w:p>
+        </w:tc>
+        <w:tc>
+          <w:tcPr>
+            <w:tcW w:w="1397" w:type="dxa"/>
+          </w:tcPr>
+          <w:p>
+            <w:pPr>
+              <w:contextualSpacing/>
+            </w:pPr>
+          </w:p>
+        </w:tc>
+        <w:tc>
+          <w:tcPr>
+            <w:tcW w:w="1721" w:type="dxa"/>
+          </w:tcPr>
+          <w:p>
+            <w:pPr>
+              <w:contextualSpacing/>
+            </w:pPr>
+          </w:p>
+        </w:tc>
+        <w:tc>
+          <w:tcPr>
+            <w:tcW w:w="1519" w:type="dxa"/>
           </w:tcPr>
           <w:p>
             <w:pPr>
@@ -825,7 +939,7 @@
       <w:tr>
         <w:tc>
           <w:tcPr>
-            <w:tcW w:w="1016" w:type="dxa"/>
+            <w:tcW w:w="1017" w:type="dxa"/>
           </w:tcPr>
           <w:p>
             <w:pPr>
@@ -845,27 +959,47 @@
         </w:tc>
         <w:tc>
           <w:tcPr>
-            <w:tcW w:w="959" w:type="dxa"/>
-          </w:tcPr>
-          <w:p>
-            <w:pPr>
-              <w:contextualSpacing/>
-            </w:pPr>
-          </w:p>
-        </w:tc>
-        <w:tc>
-          <w:tcPr>
-            <w:tcW w:w="8377" w:type="dxa"/>
-          </w:tcPr>
-          <w:p>
-            <w:pPr>
-              <w:contextualSpacing/>
-            </w:pPr>
-          </w:p>
-        </w:tc>
-        <w:tc>
-          <w:tcPr>
-            <w:tcW w:w="2187" w:type="dxa"/>
+            <w:tcW w:w="984" w:type="dxa"/>
+          </w:tcPr>
+          <w:p>
+            <w:pPr>
+              <w:contextualSpacing/>
+            </w:pPr>
+          </w:p>
+        </w:tc>
+        <w:tc>
+          <w:tcPr>
+            <w:tcW w:w="6083" w:type="dxa"/>
+          </w:tcPr>
+          <w:p>
+            <w:pPr>
+              <w:contextualSpacing/>
+            </w:pPr>
+          </w:p>
+        </w:tc>
+        <w:tc>
+          <w:tcPr>
+            <w:tcW w:w="1397" w:type="dxa"/>
+          </w:tcPr>
+          <w:p>
+            <w:pPr>
+              <w:contextualSpacing/>
+            </w:pPr>
+          </w:p>
+        </w:tc>
+        <w:tc>
+          <w:tcPr>
+            <w:tcW w:w="1721" w:type="dxa"/>
+          </w:tcPr>
+          <w:p>
+            <w:pPr>
+              <w:contextualSpacing/>
+            </w:pPr>
+          </w:p>
+        </w:tc>
+        <w:tc>
+          <w:tcPr>
+            <w:tcW w:w="1519" w:type="dxa"/>
           </w:tcPr>
           <w:p>
             <w:pPr>
@@ -877,7 +1011,7 @@
       <w:tr>
         <w:tc>
           <w:tcPr>
-            <w:tcW w:w="1016" w:type="dxa"/>
+            <w:tcW w:w="1017" w:type="dxa"/>
           </w:tcPr>
           <w:p>
             <w:pPr>
@@ -897,27 +1031,47 @@
         </w:tc>
         <w:tc>
           <w:tcPr>
-            <w:tcW w:w="959" w:type="dxa"/>
-          </w:tcPr>
-          <w:p>
-            <w:pPr>
-              <w:contextualSpacing/>
-            </w:pPr>
-          </w:p>
-        </w:tc>
-        <w:tc>
-          <w:tcPr>
-            <w:tcW w:w="8377" w:type="dxa"/>
-          </w:tcPr>
-          <w:p>
-            <w:pPr>
-              <w:contextualSpacing/>
-            </w:pPr>
-          </w:p>
-        </w:tc>
-        <w:tc>
-          <w:tcPr>
-            <w:tcW w:w="2187" w:type="dxa"/>
+            <w:tcW w:w="984" w:type="dxa"/>
+          </w:tcPr>
+          <w:p>
+            <w:pPr>
+              <w:contextualSpacing/>
+            </w:pPr>
+          </w:p>
+        </w:tc>
+        <w:tc>
+          <w:tcPr>
+            <w:tcW w:w="6083" w:type="dxa"/>
+          </w:tcPr>
+          <w:p>
+            <w:pPr>
+              <w:contextualSpacing/>
+            </w:pPr>
+          </w:p>
+        </w:tc>
+        <w:tc>
+          <w:tcPr>
+            <w:tcW w:w="1397" w:type="dxa"/>
+          </w:tcPr>
+          <w:p>
+            <w:pPr>
+              <w:contextualSpacing/>
+            </w:pPr>
+          </w:p>
+        </w:tc>
+        <w:tc>
+          <w:tcPr>
+            <w:tcW w:w="1721" w:type="dxa"/>
+          </w:tcPr>
+          <w:p>
+            <w:pPr>
+              <w:contextualSpacing/>
+            </w:pPr>
+          </w:p>
+        </w:tc>
+        <w:tc>
+          <w:tcPr>
+            <w:tcW w:w="1519" w:type="dxa"/>
           </w:tcPr>
           <w:p>
             <w:pPr>
@@ -929,7 +1083,7 @@
       <w:tr>
         <w:tc>
           <w:tcPr>
-            <w:tcW w:w="1016" w:type="dxa"/>
+            <w:tcW w:w="1017" w:type="dxa"/>
           </w:tcPr>
           <w:p>
             <w:pPr>
@@ -949,27 +1103,47 @@
         </w:tc>
         <w:tc>
           <w:tcPr>
-            <w:tcW w:w="959" w:type="dxa"/>
-          </w:tcPr>
-          <w:p>
-            <w:pPr>
-              <w:contextualSpacing/>
-            </w:pPr>
-          </w:p>
-        </w:tc>
-        <w:tc>
-          <w:tcPr>
-            <w:tcW w:w="8377" w:type="dxa"/>
-          </w:tcPr>
-          <w:p>
-            <w:pPr>
-              <w:contextualSpacing/>
-            </w:pPr>
-          </w:p>
-        </w:tc>
-        <w:tc>
-          <w:tcPr>
-            <w:tcW w:w="2187" w:type="dxa"/>
+            <w:tcW w:w="984" w:type="dxa"/>
+          </w:tcPr>
+          <w:p>
+            <w:pPr>
+              <w:contextualSpacing/>
+            </w:pPr>
+          </w:p>
+        </w:tc>
+        <w:tc>
+          <w:tcPr>
+            <w:tcW w:w="6083" w:type="dxa"/>
+          </w:tcPr>
+          <w:p>
+            <w:pPr>
+              <w:contextualSpacing/>
+            </w:pPr>
+          </w:p>
+        </w:tc>
+        <w:tc>
+          <w:tcPr>
+            <w:tcW w:w="1397" w:type="dxa"/>
+          </w:tcPr>
+          <w:p>
+            <w:pPr>
+              <w:contextualSpacing/>
+            </w:pPr>
+          </w:p>
+        </w:tc>
+        <w:tc>
+          <w:tcPr>
+            <w:tcW w:w="1721" w:type="dxa"/>
+          </w:tcPr>
+          <w:p>
+            <w:pPr>
+              <w:contextualSpacing/>
+            </w:pPr>
+          </w:p>
+        </w:tc>
+        <w:tc>
+          <w:tcPr>
+            <w:tcW w:w="1519" w:type="dxa"/>
           </w:tcPr>
           <w:p>
             <w:pPr>
@@ -981,7 +1155,7 @@
       <w:tr>
         <w:tc>
           <w:tcPr>
-            <w:tcW w:w="1016" w:type="dxa"/>
+            <w:tcW w:w="1017" w:type="dxa"/>
           </w:tcPr>
           <w:p>
             <w:pPr>
@@ -1001,27 +1175,47 @@
         </w:tc>
         <w:tc>
           <w:tcPr>
-            <w:tcW w:w="959" w:type="dxa"/>
-          </w:tcPr>
-          <w:p>
-            <w:pPr>
-              <w:contextualSpacing/>
-            </w:pPr>
-          </w:p>
-        </w:tc>
-        <w:tc>
-          <w:tcPr>
-            <w:tcW w:w="8377" w:type="dxa"/>
-          </w:tcPr>
-          <w:p>
-            <w:pPr>
-              <w:contextualSpacing/>
-            </w:pPr>
-          </w:p>
-        </w:tc>
-        <w:tc>
-          <w:tcPr>
-            <w:tcW w:w="2187" w:type="dxa"/>
+            <w:tcW w:w="984" w:type="dxa"/>
+          </w:tcPr>
+          <w:p>
+            <w:pPr>
+              <w:contextualSpacing/>
+            </w:pPr>
+          </w:p>
+        </w:tc>
+        <w:tc>
+          <w:tcPr>
+            <w:tcW w:w="6083" w:type="dxa"/>
+          </w:tcPr>
+          <w:p>
+            <w:pPr>
+              <w:contextualSpacing/>
+            </w:pPr>
+          </w:p>
+        </w:tc>
+        <w:tc>
+          <w:tcPr>
+            <w:tcW w:w="1397" w:type="dxa"/>
+          </w:tcPr>
+          <w:p>
+            <w:pPr>
+              <w:contextualSpacing/>
+            </w:pPr>
+          </w:p>
+        </w:tc>
+        <w:tc>
+          <w:tcPr>
+            <w:tcW w:w="1721" w:type="dxa"/>
+          </w:tcPr>
+          <w:p>
+            <w:pPr>
+              <w:contextualSpacing/>
+            </w:pPr>
+          </w:p>
+        </w:tc>
+        <w:tc>
+          <w:tcPr>
+            <w:tcW w:w="1519" w:type="dxa"/>
           </w:tcPr>
           <w:p>
             <w:pPr>
@@ -1033,7 +1227,7 @@
       <w:tr>
         <w:tc>
           <w:tcPr>
-            <w:tcW w:w="1016" w:type="dxa"/>
+            <w:tcW w:w="1017" w:type="dxa"/>
           </w:tcPr>
           <w:p>
             <w:pPr>
@@ -1053,27 +1247,47 @@
         </w:tc>
         <w:tc>
           <w:tcPr>
-            <w:tcW w:w="959" w:type="dxa"/>
-          </w:tcPr>
-          <w:p>
-            <w:pPr>
-              <w:contextualSpacing/>
-            </w:pPr>
-          </w:p>
-        </w:tc>
-        <w:tc>
-          <w:tcPr>
-            <w:tcW w:w="8377" w:type="dxa"/>
-          </w:tcPr>
-          <w:p>
-            <w:pPr>
-              <w:contextualSpacing/>
-            </w:pPr>
-          </w:p>
-        </w:tc>
-        <w:tc>
-          <w:tcPr>
-            <w:tcW w:w="2187" w:type="dxa"/>
+            <w:tcW w:w="984" w:type="dxa"/>
+          </w:tcPr>
+          <w:p>
+            <w:pPr>
+              <w:contextualSpacing/>
+            </w:pPr>
+          </w:p>
+        </w:tc>
+        <w:tc>
+          <w:tcPr>
+            <w:tcW w:w="6083" w:type="dxa"/>
+          </w:tcPr>
+          <w:p>
+            <w:pPr>
+              <w:contextualSpacing/>
+            </w:pPr>
+          </w:p>
+        </w:tc>
+        <w:tc>
+          <w:tcPr>
+            <w:tcW w:w="1397" w:type="dxa"/>
+          </w:tcPr>
+          <w:p>
+            <w:pPr>
+              <w:contextualSpacing/>
+            </w:pPr>
+          </w:p>
+        </w:tc>
+        <w:tc>
+          <w:tcPr>
+            <w:tcW w:w="1721" w:type="dxa"/>
+          </w:tcPr>
+          <w:p>
+            <w:pPr>
+              <w:contextualSpacing/>
+            </w:pPr>
+          </w:p>
+        </w:tc>
+        <w:tc>
+          <w:tcPr>
+            <w:tcW w:w="1519" w:type="dxa"/>
           </w:tcPr>
           <w:p>
             <w:pPr>
@@ -1085,7 +1299,7 @@
       <w:tr>
         <w:tc>
           <w:tcPr>
-            <w:tcW w:w="1016" w:type="dxa"/>
+            <w:tcW w:w="1017" w:type="dxa"/>
           </w:tcPr>
           <w:p>
             <w:pPr>
@@ -1105,27 +1319,47 @@
         </w:tc>
         <w:tc>
           <w:tcPr>
-            <w:tcW w:w="959" w:type="dxa"/>
-          </w:tcPr>
-          <w:p>
-            <w:pPr>
-              <w:contextualSpacing/>
-            </w:pPr>
-          </w:p>
-        </w:tc>
-        <w:tc>
-          <w:tcPr>
-            <w:tcW w:w="8377" w:type="dxa"/>
-          </w:tcPr>
-          <w:p>
-            <w:pPr>
-              <w:contextualSpacing/>
-            </w:pPr>
-          </w:p>
-        </w:tc>
-        <w:tc>
-          <w:tcPr>
-            <w:tcW w:w="2187" w:type="dxa"/>
+            <w:tcW w:w="984" w:type="dxa"/>
+          </w:tcPr>
+          <w:p>
+            <w:pPr>
+              <w:contextualSpacing/>
+            </w:pPr>
+          </w:p>
+        </w:tc>
+        <w:tc>
+          <w:tcPr>
+            <w:tcW w:w="6083" w:type="dxa"/>
+          </w:tcPr>
+          <w:p>
+            <w:pPr>
+              <w:contextualSpacing/>
+            </w:pPr>
+          </w:p>
+        </w:tc>
+        <w:tc>
+          <w:tcPr>
+            <w:tcW w:w="1397" w:type="dxa"/>
+          </w:tcPr>
+          <w:p>
+            <w:pPr>
+              <w:contextualSpacing/>
+            </w:pPr>
+          </w:p>
+        </w:tc>
+        <w:tc>
+          <w:tcPr>
+            <w:tcW w:w="1721" w:type="dxa"/>
+          </w:tcPr>
+          <w:p>
+            <w:pPr>
+              <w:contextualSpacing/>
+            </w:pPr>
+          </w:p>
+        </w:tc>
+        <w:tc>
+          <w:tcPr>
+            <w:tcW w:w="1519" w:type="dxa"/>
           </w:tcPr>
           <w:p>
             <w:pPr>
@@ -1155,8 +1389,6 @@
         </w:rPr>
         <w:t xml:space="preserve">Points = </w:t>
       </w:r>
-      <w:bookmarkStart w:id="0" w:name="_GoBack"/>
-      <w:bookmarkEnd w:id="0"/>
     </w:p>
     <w:sectPr>
       <w:pgSz w:w="16838" w:h="11906" w:orient="landscape"/>
@@ -1568,6 +1800,7 @@
   <w:style w:type="character" w:default="1" w:styleId="DefaultParagraphFont">
     <w:name w:val="Default Paragraph Font"/>
     <w:uiPriority w:val="1"/>
+    <w:semiHidden/>
     <w:unhideWhenUsed/>
   </w:style>
   <w:style w:type="table" w:default="1" w:styleId="TableNormal">

</xml_diff>

<commit_message>
test cases, plan, results
</commit_message>
<xml_diff>
--- a/metrics/Bug Metrics.docx
+++ b/metrics/Bug Metrics.docx
@@ -560,7 +560,15 @@
               <w:contextualSpacing/>
             </w:pPr>
             <w:r>
-              <w:t>User can access admin page via link change, admin can do the same</w:t>
+              <w:t xml:space="preserve">User can access admin page via </w:t>
+            </w:r>
+            <w:r>
+              <w:t>URL</w:t>
+            </w:r>
+            <w:bookmarkStart w:id="0" w:name="_GoBack"/>
+            <w:bookmarkEnd w:id="0"/>
+            <w:r>
+              <w:t xml:space="preserve"> change, admin can do the same</w:t>
             </w:r>
           </w:p>
         </w:tc>
@@ -774,8 +782,6 @@
             <w:r>
               <w:t>HY</w:t>
             </w:r>
-            <w:bookmarkStart w:id="0" w:name="_GoBack"/>
-            <w:bookmarkEnd w:id="0"/>
           </w:p>
         </w:tc>
         <w:tc>

</xml_diff>

<commit_message>
stuffs they spent 1 minute going through and ask us to do.
</commit_message>
<xml_diff>
--- a/metrics/Bug Metrics.docx
+++ b/metrics/Bug Metrics.docx
@@ -560,202 +560,220 @@
               <w:contextualSpacing/>
             </w:pPr>
             <w:r>
-              <w:t xml:space="preserve">User can access admin page via </w:t>
+              <w:t>User</w:t>
+            </w:r>
+            <w:r>
+              <w:t>/n</w:t>
+            </w:r>
+            <w:r>
+              <w:t>on-user</w:t>
+            </w:r>
+            <w:r>
+              <w:t xml:space="preserve"> can access admin page via </w:t>
             </w:r>
             <w:r>
               <w:t>URL</w:t>
+            </w:r>
+            <w:r>
+              <w:t>, admin</w:t>
+            </w:r>
+            <w:r>
+              <w:t>/non-user can</w:t>
+            </w:r>
+            <w:r>
+              <w:t xml:space="preserve"> access user page via URL</w:t>
+            </w:r>
+          </w:p>
+        </w:tc>
+        <w:tc>
+          <w:tcPr>
+            <w:tcW w:w="1397" w:type="dxa"/>
+          </w:tcPr>
+          <w:p>
+            <w:pPr>
+              <w:contextualSpacing/>
+            </w:pPr>
+            <w:r>
+              <w:t>15/9/2017</w:t>
+            </w:r>
+          </w:p>
+        </w:tc>
+        <w:tc>
+          <w:tcPr>
+            <w:tcW w:w="1721" w:type="dxa"/>
+          </w:tcPr>
+          <w:p>
+            <w:pPr>
+              <w:contextualSpacing/>
+            </w:pPr>
+            <w:r>
+              <w:t>Andy</w:t>
+            </w:r>
+          </w:p>
+        </w:tc>
+        <w:tc>
+          <w:tcPr>
+            <w:tcW w:w="1519" w:type="dxa"/>
+          </w:tcPr>
+          <w:p>
+            <w:pPr>
+              <w:contextualSpacing/>
+            </w:pPr>
+            <w:r>
+              <w:t>Solved (XY &amp; Hani)</w:t>
+            </w:r>
+          </w:p>
+        </w:tc>
+      </w:tr>
+      <w:tr>
+        <w:tc>
+          <w:tcPr>
+            <w:tcW w:w="1017" w:type="dxa"/>
+          </w:tcPr>
+          <w:p>
+            <w:pPr>
+              <w:contextualSpacing/>
+            </w:pPr>
+            <w:r>
+              <w:t>2</w:t>
+            </w:r>
+          </w:p>
+        </w:tc>
+        <w:tc>
+          <w:tcPr>
+            <w:tcW w:w="1409" w:type="dxa"/>
+          </w:tcPr>
+          <w:p>
+            <w:pPr>
+              <w:contextualSpacing/>
+            </w:pPr>
+            <w:r>
+              <w:t>Login</w:t>
+            </w:r>
+          </w:p>
+        </w:tc>
+        <w:tc>
+          <w:tcPr>
+            <w:tcW w:w="984" w:type="dxa"/>
+          </w:tcPr>
+          <w:p>
+            <w:pPr>
+              <w:contextualSpacing/>
+            </w:pPr>
+            <w:r>
+              <w:t>1 point</w:t>
+            </w:r>
+          </w:p>
+        </w:tc>
+        <w:tc>
+          <w:tcPr>
+            <w:tcW w:w="6083" w:type="dxa"/>
+          </w:tcPr>
+          <w:p>
+            <w:pPr>
+              <w:contextualSpacing/>
+            </w:pPr>
+            <w:r>
+              <w:t>User page can be accessed by inputting “%” in the username and the correct password</w:t>
+            </w:r>
+          </w:p>
+        </w:tc>
+        <w:tc>
+          <w:tcPr>
+            <w:tcW w:w="1397" w:type="dxa"/>
+          </w:tcPr>
+          <w:p>
+            <w:pPr>
+              <w:contextualSpacing/>
+            </w:pPr>
+            <w:r>
+              <w:t>19/9/2017</w:t>
+            </w:r>
+          </w:p>
+        </w:tc>
+        <w:tc>
+          <w:tcPr>
+            <w:tcW w:w="1721" w:type="dxa"/>
+          </w:tcPr>
+          <w:p>
+            <w:pPr>
+              <w:contextualSpacing/>
+            </w:pPr>
+            <w:r>
+              <w:t>Daniel</w:t>
+            </w:r>
+          </w:p>
+        </w:tc>
+        <w:tc>
+          <w:tcPr>
+            <w:tcW w:w="1519" w:type="dxa"/>
+          </w:tcPr>
+          <w:p>
+            <w:pPr>
+              <w:contextualSpacing/>
+            </w:pPr>
+            <w:r>
+              <w:t>Solved (XY &amp; HY)</w:t>
+            </w:r>
+          </w:p>
+        </w:tc>
+      </w:tr>
+      <w:tr>
+        <w:tc>
+          <w:tcPr>
+            <w:tcW w:w="1017" w:type="dxa"/>
+          </w:tcPr>
+          <w:p>
+            <w:pPr>
+              <w:contextualSpacing/>
+            </w:pPr>
+            <w:r>
+              <w:t>2</w:t>
+            </w:r>
+          </w:p>
+        </w:tc>
+        <w:tc>
+          <w:tcPr>
+            <w:tcW w:w="1409" w:type="dxa"/>
+          </w:tcPr>
+          <w:p>
+            <w:pPr>
+              <w:contextualSpacing/>
+            </w:pPr>
+            <w:r>
+              <w:t>Logout</w:t>
+            </w:r>
+          </w:p>
+        </w:tc>
+        <w:tc>
+          <w:tcPr>
+            <w:tcW w:w="984" w:type="dxa"/>
+          </w:tcPr>
+          <w:p>
+            <w:pPr>
+              <w:contextualSpacing/>
+            </w:pPr>
+            <w:r>
+              <w:t>1 point</w:t>
+            </w:r>
+          </w:p>
+        </w:tc>
+        <w:tc>
+          <w:tcPr>
+            <w:tcW w:w="6083" w:type="dxa"/>
+          </w:tcPr>
+          <w:p>
+            <w:pPr>
+              <w:contextualSpacing/>
+            </w:pPr>
+            <w:r>
+              <w:t xml:space="preserve">After the user log outs, user is still able to return to the </w:t>
+            </w:r>
+            <w:r>
+              <w:t>page by clicking the back button</w:t>
             </w:r>
             <w:bookmarkStart w:id="0" w:name="_GoBack"/>
             <w:bookmarkEnd w:id="0"/>
-            <w:r>
-              <w:t xml:space="preserve"> change, admin can do the same</w:t>
-            </w:r>
-          </w:p>
-        </w:tc>
-        <w:tc>
-          <w:tcPr>
-            <w:tcW w:w="1397" w:type="dxa"/>
-          </w:tcPr>
-          <w:p>
-            <w:pPr>
-              <w:contextualSpacing/>
-            </w:pPr>
-            <w:r>
-              <w:t>15/9/2017</w:t>
-            </w:r>
-          </w:p>
-        </w:tc>
-        <w:tc>
-          <w:tcPr>
-            <w:tcW w:w="1721" w:type="dxa"/>
-          </w:tcPr>
-          <w:p>
-            <w:pPr>
-              <w:contextualSpacing/>
-            </w:pPr>
-            <w:r>
-              <w:t>Andy</w:t>
-            </w:r>
-          </w:p>
-        </w:tc>
-        <w:tc>
-          <w:tcPr>
-            <w:tcW w:w="1519" w:type="dxa"/>
-          </w:tcPr>
-          <w:p>
-            <w:pPr>
-              <w:contextualSpacing/>
-            </w:pPr>
-            <w:r>
-              <w:t>Solved (XY &amp; Hani)</w:t>
-            </w:r>
-          </w:p>
-        </w:tc>
-      </w:tr>
-      <w:tr>
-        <w:tc>
-          <w:tcPr>
-            <w:tcW w:w="1017" w:type="dxa"/>
-          </w:tcPr>
-          <w:p>
-            <w:pPr>
-              <w:contextualSpacing/>
-            </w:pPr>
-            <w:r>
-              <w:t>2</w:t>
-            </w:r>
-          </w:p>
-        </w:tc>
-        <w:tc>
-          <w:tcPr>
-            <w:tcW w:w="1409" w:type="dxa"/>
-          </w:tcPr>
-          <w:p>
-            <w:pPr>
-              <w:contextualSpacing/>
-            </w:pPr>
-            <w:r>
-              <w:t>Login</w:t>
-            </w:r>
-          </w:p>
-        </w:tc>
-        <w:tc>
-          <w:tcPr>
-            <w:tcW w:w="984" w:type="dxa"/>
-          </w:tcPr>
-          <w:p>
-            <w:pPr>
-              <w:contextualSpacing/>
-            </w:pPr>
-            <w:r>
-              <w:t>1 point</w:t>
-            </w:r>
-          </w:p>
-        </w:tc>
-        <w:tc>
-          <w:tcPr>
-            <w:tcW w:w="6083" w:type="dxa"/>
-          </w:tcPr>
-          <w:p>
-            <w:pPr>
-              <w:contextualSpacing/>
-            </w:pPr>
-            <w:r>
-              <w:t>User page can be accessed by inputting “%” in the username and the correct password</w:t>
-            </w:r>
-          </w:p>
-        </w:tc>
-        <w:tc>
-          <w:tcPr>
-            <w:tcW w:w="1397" w:type="dxa"/>
-          </w:tcPr>
-          <w:p>
-            <w:pPr>
-              <w:contextualSpacing/>
-            </w:pPr>
-            <w:r>
-              <w:t>19/9/2017</w:t>
-            </w:r>
-          </w:p>
-        </w:tc>
-        <w:tc>
-          <w:tcPr>
-            <w:tcW w:w="1721" w:type="dxa"/>
-          </w:tcPr>
-          <w:p>
-            <w:pPr>
-              <w:contextualSpacing/>
-            </w:pPr>
-            <w:r>
-              <w:t>Daniel</w:t>
-            </w:r>
-          </w:p>
-        </w:tc>
-        <w:tc>
-          <w:tcPr>
-            <w:tcW w:w="1519" w:type="dxa"/>
-          </w:tcPr>
-          <w:p>
-            <w:pPr>
-              <w:contextualSpacing/>
-            </w:pPr>
-            <w:r>
-              <w:t>Solved (XY &amp; HY)</w:t>
-            </w:r>
-          </w:p>
-        </w:tc>
-      </w:tr>
-      <w:tr>
-        <w:tc>
-          <w:tcPr>
-            <w:tcW w:w="1017" w:type="dxa"/>
-          </w:tcPr>
-          <w:p>
-            <w:pPr>
-              <w:contextualSpacing/>
-            </w:pPr>
-            <w:r>
-              <w:t>2</w:t>
-            </w:r>
-          </w:p>
-        </w:tc>
-        <w:tc>
-          <w:tcPr>
-            <w:tcW w:w="1409" w:type="dxa"/>
-          </w:tcPr>
-          <w:p>
-            <w:pPr>
-              <w:contextualSpacing/>
-            </w:pPr>
-            <w:r>
-              <w:t>Logout</w:t>
-            </w:r>
-          </w:p>
-        </w:tc>
-        <w:tc>
-          <w:tcPr>
-            <w:tcW w:w="984" w:type="dxa"/>
-          </w:tcPr>
-          <w:p>
-            <w:pPr>
-              <w:contextualSpacing/>
-            </w:pPr>
-            <w:r>
-              <w:t>1 point</w:t>
-            </w:r>
-          </w:p>
-        </w:tc>
-        <w:tc>
-          <w:tcPr>
-            <w:tcW w:w="6083" w:type="dxa"/>
-          </w:tcPr>
-          <w:p>
-            <w:pPr>
-              <w:contextualSpacing/>
-            </w:pPr>
-            <w:r>
-              <w:t>After the user log outs, user is still able to return to the page by clicking the back button</w:t>
-            </w:r>
           </w:p>
         </w:tc>
         <w:tc>

</xml_diff>

<commit_message>
Test Cases.xlsx Bug Metrics.docx presentations/PM Review.pptx
</commit_message>
<xml_diff>
--- a/metrics/Bug Metrics.docx
+++ b/metrics/Bug Metrics.docx
@@ -18,7 +18,49 @@
         <w:rPr>
           <w:highlight w:val="yellow"/>
         </w:rPr>
-        <w:t>: Total = 1 x num (low) + 5 x num (high) + 10 x num (critical)</w:t>
+        <w:t xml:space="preserve">: Total = 1 x </w:t>
+      </w:r>
+      <w:proofErr w:type="spellStart"/>
+      <w:r>
+        <w:rPr>
+          <w:highlight w:val="yellow"/>
+        </w:rPr>
+        <w:t>num</w:t>
+      </w:r>
+      <w:proofErr w:type="spellEnd"/>
+      <w:r>
+        <w:rPr>
+          <w:highlight w:val="yellow"/>
+        </w:rPr>
+        <w:t xml:space="preserve"> (low) + 5 x </w:t>
+      </w:r>
+      <w:proofErr w:type="spellStart"/>
+      <w:r>
+        <w:rPr>
+          <w:highlight w:val="yellow"/>
+        </w:rPr>
+        <w:t>num</w:t>
+      </w:r>
+      <w:proofErr w:type="spellEnd"/>
+      <w:r>
+        <w:rPr>
+          <w:highlight w:val="yellow"/>
+        </w:rPr>
+        <w:t xml:space="preserve"> (high) + 10 x </w:t>
+      </w:r>
+      <w:proofErr w:type="spellStart"/>
+      <w:r>
+        <w:rPr>
+          <w:highlight w:val="yellow"/>
+        </w:rPr>
+        <w:t>num</w:t>
+      </w:r>
+      <w:proofErr w:type="spellEnd"/>
+      <w:r>
+        <w:rPr>
+          <w:highlight w:val="yellow"/>
+        </w:rPr>
+        <w:t xml:space="preserve"> (critical)</w:t>
       </w:r>
     </w:p>
     <w:p>
@@ -348,6 +390,313 @@
         <w:contextualSpacing/>
       </w:pPr>
     </w:p>
+    <w:tbl>
+      <w:tblPr>
+        <w:tblStyle w:val="TableGrid"/>
+        <w:tblW w:w="0" w:type="auto"/>
+        <w:tblLook w:val="04A0" w:firstRow="1" w:lastRow="0" w:firstColumn="1" w:lastColumn="0" w:noHBand="0" w:noVBand="1"/>
+      </w:tblPr>
+      <w:tblGrid>
+        <w:gridCol w:w="2263"/>
+        <w:gridCol w:w="3261"/>
+        <w:gridCol w:w="8424"/>
+      </w:tblGrid>
+      <w:tr>
+        <w:tc>
+          <w:tcPr>
+            <w:tcW w:w="2263" w:type="dxa"/>
+            <w:shd w:val="clear" w:color="auto" w:fill="FFD966" w:themeFill="accent4" w:themeFillTint="99"/>
+          </w:tcPr>
+          <w:p>
+            <w:pPr>
+              <w:contextualSpacing/>
+              <w:rPr>
+                <w:b/>
+              </w:rPr>
+            </w:pPr>
+            <w:r>
+              <w:rPr>
+                <w:b/>
+              </w:rPr>
+              <w:t>Iteration</w:t>
+            </w:r>
+          </w:p>
+        </w:tc>
+        <w:tc>
+          <w:tcPr>
+            <w:tcW w:w="3261" w:type="dxa"/>
+            <w:shd w:val="clear" w:color="auto" w:fill="FFD966" w:themeFill="accent4" w:themeFillTint="99"/>
+          </w:tcPr>
+          <w:p>
+            <w:pPr>
+              <w:contextualSpacing/>
+              <w:rPr>
+                <w:b/>
+              </w:rPr>
+            </w:pPr>
+            <w:r>
+              <w:rPr>
+                <w:b/>
+              </w:rPr>
+              <w:t>Bug</w:t>
+            </w:r>
+            <w:r>
+              <w:rPr>
+                <w:b/>
+              </w:rPr>
+              <w:t xml:space="preserve"> Score</w:t>
+            </w:r>
+          </w:p>
+        </w:tc>
+        <w:tc>
+          <w:tcPr>
+            <w:tcW w:w="8424" w:type="dxa"/>
+            <w:shd w:val="clear" w:color="auto" w:fill="FFD966" w:themeFill="accent4" w:themeFillTint="99"/>
+          </w:tcPr>
+          <w:p>
+            <w:pPr>
+              <w:contextualSpacing/>
+              <w:rPr>
+                <w:b/>
+              </w:rPr>
+            </w:pPr>
+            <w:r>
+              <w:rPr>
+                <w:b/>
+              </w:rPr>
+              <w:t>Mitigation Actions</w:t>
+            </w:r>
+          </w:p>
+        </w:tc>
+      </w:tr>
+      <w:tr>
+        <w:tc>
+          <w:tcPr>
+            <w:tcW w:w="2263" w:type="dxa"/>
+          </w:tcPr>
+          <w:p>
+            <w:pPr>
+              <w:contextualSpacing/>
+            </w:pPr>
+            <w:r>
+              <w:t>1</w:t>
+            </w:r>
+          </w:p>
+        </w:tc>
+        <w:tc>
+          <w:tcPr>
+            <w:tcW w:w="3261" w:type="dxa"/>
+          </w:tcPr>
+          <w:p>
+            <w:pPr>
+              <w:contextualSpacing/>
+            </w:pPr>
+            <w:r>
+              <w:t>1</w:t>
+            </w:r>
+          </w:p>
+        </w:tc>
+        <w:tc>
+          <w:tcPr>
+            <w:tcW w:w="8424" w:type="dxa"/>
+          </w:tcPr>
+          <w:p>
+            <w:pPr>
+              <w:contextualSpacing/>
+            </w:pPr>
+            <w:r>
+              <w:t>Fix during buffer time only</w:t>
+            </w:r>
+            <w:bookmarkStart w:id="0" w:name="_GoBack"/>
+            <w:bookmarkEnd w:id="0"/>
+          </w:p>
+        </w:tc>
+      </w:tr>
+      <w:tr>
+        <w:tc>
+          <w:tcPr>
+            <w:tcW w:w="2263" w:type="dxa"/>
+          </w:tcPr>
+          <w:p>
+            <w:pPr>
+              <w:contextualSpacing/>
+            </w:pPr>
+            <w:r>
+              <w:t>2</w:t>
+            </w:r>
+          </w:p>
+        </w:tc>
+        <w:tc>
+          <w:tcPr>
+            <w:tcW w:w="3261" w:type="dxa"/>
+          </w:tcPr>
+          <w:p>
+            <w:pPr>
+              <w:contextualSpacing/>
+            </w:pPr>
+            <w:r>
+              <w:t>1</w:t>
+            </w:r>
+            <w:r>
+              <w:t>2</w:t>
+            </w:r>
+          </w:p>
+        </w:tc>
+        <w:tc>
+          <w:tcPr>
+            <w:tcW w:w="8424" w:type="dxa"/>
+          </w:tcPr>
+          <w:p>
+            <w:pPr>
+              <w:contextualSpacing/>
+            </w:pPr>
+            <w:r>
+              <w:t>Stop current development and resolve the bug immediately. Project Manager reschedules the project</w:t>
+            </w:r>
+          </w:p>
+        </w:tc>
+      </w:tr>
+      <w:tr>
+        <w:tc>
+          <w:tcPr>
+            <w:tcW w:w="2263" w:type="dxa"/>
+          </w:tcPr>
+          <w:p>
+            <w:pPr>
+              <w:contextualSpacing/>
+            </w:pPr>
+            <w:r>
+              <w:t>3</w:t>
+            </w:r>
+          </w:p>
+        </w:tc>
+        <w:tc>
+          <w:tcPr>
+            <w:tcW w:w="3261" w:type="dxa"/>
+          </w:tcPr>
+          <w:p>
+            <w:pPr>
+              <w:contextualSpacing/>
+            </w:pPr>
+          </w:p>
+        </w:tc>
+        <w:tc>
+          <w:tcPr>
+            <w:tcW w:w="8424" w:type="dxa"/>
+          </w:tcPr>
+          <w:p>
+            <w:pPr>
+              <w:contextualSpacing/>
+            </w:pPr>
+          </w:p>
+        </w:tc>
+      </w:tr>
+      <w:tr>
+        <w:tc>
+          <w:tcPr>
+            <w:tcW w:w="2263" w:type="dxa"/>
+          </w:tcPr>
+          <w:p>
+            <w:pPr>
+              <w:contextualSpacing/>
+            </w:pPr>
+            <w:r>
+              <w:t>4</w:t>
+            </w:r>
+          </w:p>
+        </w:tc>
+        <w:tc>
+          <w:tcPr>
+            <w:tcW w:w="3261" w:type="dxa"/>
+          </w:tcPr>
+          <w:p>
+            <w:pPr>
+              <w:contextualSpacing/>
+            </w:pPr>
+          </w:p>
+        </w:tc>
+        <w:tc>
+          <w:tcPr>
+            <w:tcW w:w="8424" w:type="dxa"/>
+          </w:tcPr>
+          <w:p>
+            <w:pPr>
+              <w:contextualSpacing/>
+            </w:pPr>
+          </w:p>
+        </w:tc>
+      </w:tr>
+      <w:tr>
+        <w:tc>
+          <w:tcPr>
+            <w:tcW w:w="2263" w:type="dxa"/>
+          </w:tcPr>
+          <w:p>
+            <w:pPr>
+              <w:contextualSpacing/>
+            </w:pPr>
+            <w:r>
+              <w:t>5</w:t>
+            </w:r>
+          </w:p>
+        </w:tc>
+        <w:tc>
+          <w:tcPr>
+            <w:tcW w:w="3261" w:type="dxa"/>
+          </w:tcPr>
+          <w:p>
+            <w:pPr>
+              <w:contextualSpacing/>
+            </w:pPr>
+          </w:p>
+        </w:tc>
+        <w:tc>
+          <w:tcPr>
+            <w:tcW w:w="8424" w:type="dxa"/>
+          </w:tcPr>
+          <w:p>
+            <w:pPr>
+              <w:contextualSpacing/>
+            </w:pPr>
+          </w:p>
+        </w:tc>
+      </w:tr>
+      <w:tr>
+        <w:tc>
+          <w:tcPr>
+            <w:tcW w:w="2263" w:type="dxa"/>
+          </w:tcPr>
+          <w:p>
+            <w:pPr>
+              <w:contextualSpacing/>
+            </w:pPr>
+            <w:r>
+              <w:t>6</w:t>
+            </w:r>
+          </w:p>
+        </w:tc>
+        <w:tc>
+          <w:tcPr>
+            <w:tcW w:w="3261" w:type="dxa"/>
+          </w:tcPr>
+          <w:p>
+            <w:pPr>
+              <w:contextualSpacing/>
+            </w:pPr>
+          </w:p>
+        </w:tc>
+        <w:tc>
+          <w:tcPr>
+            <w:tcW w:w="8424" w:type="dxa"/>
+          </w:tcPr>
+          <w:p>
+            <w:pPr>
+              <w:contextualSpacing/>
+            </w:pPr>
+          </w:p>
+        </w:tc>
+      </w:tr>
+    </w:tbl>
     <w:p>
       <w:pPr>
         <w:spacing w:line="240" w:lineRule="auto"/>
@@ -853,8 +1202,13 @@
               <w:contextualSpacing/>
             </w:pPr>
             <w:r>
-              <w:t>5 point</w:t>
-            </w:r>
+              <w:t xml:space="preserve">5 </w:t>
+            </w:r>
+            <w:proofErr w:type="gramStart"/>
+            <w:r>
+              <w:t>point</w:t>
+            </w:r>
+            <w:proofErr w:type="gramEnd"/>
           </w:p>
         </w:tc>
         <w:tc>
@@ -869,7 +1223,15 @@
               <w:contextualSpacing/>
             </w:pPr>
             <w:r>
-              <w:t>Top-k popular places displays multiple rows when the number of pax is the same</w:t>
+              <w:t xml:space="preserve">Top-k popular places displays multiple rows when the number of </w:t>
+            </w:r>
+            <w:proofErr w:type="spellStart"/>
+            <w:r>
+              <w:t>pax</w:t>
+            </w:r>
+            <w:proofErr w:type="spellEnd"/>
+            <w:r>
+              <w:t xml:space="preserve"> is the same</w:t>
             </w:r>
             <w:r>
               <w:tab/>
@@ -926,6 +1288,7 @@
               <w:contextualSpacing/>
             </w:pPr>
             <w:r>
+              <w:lastRenderedPageBreak/>
               <w:t>2</w:t>
             </w:r>
           </w:p>
@@ -941,8 +1304,6 @@
             <w:r>
               <w:t>Basic Location</w:t>
             </w:r>
-            <w:bookmarkStart w:id="0" w:name="_GoBack"/>
-            <w:bookmarkEnd w:id="0"/>
             <w:r>
               <w:t xml:space="preserve"> Report</w:t>
             </w:r>
@@ -957,8 +1318,13 @@
               <w:contextualSpacing/>
             </w:pPr>
             <w:r>
-              <w:t>5 point</w:t>
-            </w:r>
+              <w:t xml:space="preserve">5 </w:t>
+            </w:r>
+            <w:proofErr w:type="gramStart"/>
+            <w:r>
+              <w:t>point</w:t>
+            </w:r>
+            <w:proofErr w:type="gramEnd"/>
           </w:p>
         </w:tc>
         <w:tc>
@@ -1476,6 +1842,243 @@
     </w:sectPr>
   </w:body>
 </w:document>
+</file>
+
+<file path=word/numbering.xml><?xml version="1.0" encoding="utf-8"?>
+<w:numbering xmlns:wpc="http://schemas.microsoft.com/office/word/2010/wordprocessingCanvas" xmlns:cx="http://schemas.microsoft.com/office/drawing/2014/chartex" xmlns:cx1="http://schemas.microsoft.com/office/drawing/2015/9/8/chartex" xmlns:cx2="http://schemas.microsoft.com/office/drawing/2015/10/21/chartex" xmlns:cx3="http://schemas.microsoft.com/office/drawing/2016/5/9/chartex" xmlns:cx4="http://schemas.microsoft.com/office/drawing/2016/5/10/chartex" xmlns:cx5="http://schemas.microsoft.com/office/drawing/2016/5/11/chartex" xmlns:cx6="http://schemas.microsoft.com/office/drawing/2016/5/12/chartex" xmlns:cx7="http://schemas.microsoft.com/office/drawing/2016/5/13/chartex" xmlns:cx8="http://schemas.microsoft.com/office/drawing/2016/5/14/chartex" xmlns:mc="http://schemas.openxmlformats.org/markup-compatibility/2006" xmlns:aink="http://schemas.microsoft.com/office/drawing/2016/ink" xmlns:am3d="http://schemas.microsoft.com/office/drawing/2017/model3d" xmlns:o="urn:schemas-microsoft-com:office:office" xmlns:r="http://schemas.openxmlformats.org/officeDocument/2006/relationships" xmlns:m="http://schemas.openxmlformats.org/officeDocument/2006/math" xmlns:v="urn:schemas-microsoft-com:vml" xmlns:wp14="http://schemas.microsoft.com/office/word/2010/wordprocessingDrawing" xmlns:wp="http://schemas.openxmlformats.org/drawingml/2006/wordprocessingDrawing" xmlns:w10="urn:schemas-microsoft-com:office:word" xmlns:w="http://schemas.openxmlformats.org/wordprocessingml/2006/main" xmlns:w14="http://schemas.microsoft.com/office/word/2010/wordml" xmlns:w15="http://schemas.microsoft.com/office/word/2012/wordml" xmlns:w16se="http://schemas.microsoft.com/office/word/2015/wordml/symex" xmlns:wpg="http://schemas.microsoft.com/office/word/2010/wordprocessingGroup" xmlns:wpi="http://schemas.microsoft.com/office/word/2010/wordprocessingInk" xmlns:wne="http://schemas.microsoft.com/office/word/2006/wordml" xmlns:wps="http://schemas.microsoft.com/office/word/2010/wordprocessingShape" mc:Ignorable="w14 w15 w16se wp14">
+  <w:abstractNum w:abstractNumId="0" w15:restartNumberingAfterBreak="0">
+    <w:nsid w:val="5AD27A70"/>
+    <w:multiLevelType w:val="hybridMultilevel"/>
+    <w:tmpl w:val="A7028E6E"/>
+    <w:lvl w:ilvl="0" w:tplc="B92E93CA">
+      <w:start w:val="1"/>
+      <w:numFmt w:val="decimal"/>
+      <w:lvlText w:val="%1."/>
+      <w:lvlJc w:val="left"/>
+      <w:pPr>
+        <w:tabs>
+          <w:tab w:val="num" w:pos="720"/>
+        </w:tabs>
+        <w:ind w:left="720" w:hanging="360"/>
+      </w:pPr>
+    </w:lvl>
+    <w:lvl w:ilvl="1" w:tplc="1DBE7CC0" w:tentative="1">
+      <w:start w:val="1"/>
+      <w:numFmt w:val="decimal"/>
+      <w:lvlText w:val="%2."/>
+      <w:lvlJc w:val="left"/>
+      <w:pPr>
+        <w:tabs>
+          <w:tab w:val="num" w:pos="1440"/>
+        </w:tabs>
+        <w:ind w:left="1440" w:hanging="360"/>
+      </w:pPr>
+    </w:lvl>
+    <w:lvl w:ilvl="2" w:tplc="2FB6CE60" w:tentative="1">
+      <w:start w:val="1"/>
+      <w:numFmt w:val="decimal"/>
+      <w:lvlText w:val="%3."/>
+      <w:lvlJc w:val="left"/>
+      <w:pPr>
+        <w:tabs>
+          <w:tab w:val="num" w:pos="2160"/>
+        </w:tabs>
+        <w:ind w:left="2160" w:hanging="360"/>
+      </w:pPr>
+    </w:lvl>
+    <w:lvl w:ilvl="3" w:tplc="BEAE9256" w:tentative="1">
+      <w:start w:val="1"/>
+      <w:numFmt w:val="decimal"/>
+      <w:lvlText w:val="%4."/>
+      <w:lvlJc w:val="left"/>
+      <w:pPr>
+        <w:tabs>
+          <w:tab w:val="num" w:pos="2880"/>
+        </w:tabs>
+        <w:ind w:left="2880" w:hanging="360"/>
+      </w:pPr>
+    </w:lvl>
+    <w:lvl w:ilvl="4" w:tplc="79B6C612" w:tentative="1">
+      <w:start w:val="1"/>
+      <w:numFmt w:val="decimal"/>
+      <w:lvlText w:val="%5."/>
+      <w:lvlJc w:val="left"/>
+      <w:pPr>
+        <w:tabs>
+          <w:tab w:val="num" w:pos="3600"/>
+        </w:tabs>
+        <w:ind w:left="3600" w:hanging="360"/>
+      </w:pPr>
+    </w:lvl>
+    <w:lvl w:ilvl="5" w:tplc="32C2BFB6" w:tentative="1">
+      <w:start w:val="1"/>
+      <w:numFmt w:val="decimal"/>
+      <w:lvlText w:val="%6."/>
+      <w:lvlJc w:val="left"/>
+      <w:pPr>
+        <w:tabs>
+          <w:tab w:val="num" w:pos="4320"/>
+        </w:tabs>
+        <w:ind w:left="4320" w:hanging="360"/>
+      </w:pPr>
+    </w:lvl>
+    <w:lvl w:ilvl="6" w:tplc="1BF8684E" w:tentative="1">
+      <w:start w:val="1"/>
+      <w:numFmt w:val="decimal"/>
+      <w:lvlText w:val="%7."/>
+      <w:lvlJc w:val="left"/>
+      <w:pPr>
+        <w:tabs>
+          <w:tab w:val="num" w:pos="5040"/>
+        </w:tabs>
+        <w:ind w:left="5040" w:hanging="360"/>
+      </w:pPr>
+    </w:lvl>
+    <w:lvl w:ilvl="7" w:tplc="F0AECD74" w:tentative="1">
+      <w:start w:val="1"/>
+      <w:numFmt w:val="decimal"/>
+      <w:lvlText w:val="%8."/>
+      <w:lvlJc w:val="left"/>
+      <w:pPr>
+        <w:tabs>
+          <w:tab w:val="num" w:pos="5760"/>
+        </w:tabs>
+        <w:ind w:left="5760" w:hanging="360"/>
+      </w:pPr>
+    </w:lvl>
+    <w:lvl w:ilvl="8" w:tplc="8E582884" w:tentative="1">
+      <w:start w:val="1"/>
+      <w:numFmt w:val="decimal"/>
+      <w:lvlText w:val="%9."/>
+      <w:lvlJc w:val="left"/>
+      <w:pPr>
+        <w:tabs>
+          <w:tab w:val="num" w:pos="6480"/>
+        </w:tabs>
+        <w:ind w:left="6480" w:hanging="360"/>
+      </w:pPr>
+    </w:lvl>
+  </w:abstractNum>
+  <w:abstractNum w:abstractNumId="1" w15:restartNumberingAfterBreak="0">
+    <w:nsid w:val="5FC95CCA"/>
+    <w:multiLevelType w:val="hybridMultilevel"/>
+    <w:tmpl w:val="A7028E6E"/>
+    <w:lvl w:ilvl="0" w:tplc="B92E93CA">
+      <w:start w:val="1"/>
+      <w:numFmt w:val="decimal"/>
+      <w:lvlText w:val="%1."/>
+      <w:lvlJc w:val="left"/>
+      <w:pPr>
+        <w:tabs>
+          <w:tab w:val="num" w:pos="720"/>
+        </w:tabs>
+        <w:ind w:left="720" w:hanging="360"/>
+      </w:pPr>
+    </w:lvl>
+    <w:lvl w:ilvl="1" w:tplc="1DBE7CC0" w:tentative="1">
+      <w:start w:val="1"/>
+      <w:numFmt w:val="decimal"/>
+      <w:lvlText w:val="%2."/>
+      <w:lvlJc w:val="left"/>
+      <w:pPr>
+        <w:tabs>
+          <w:tab w:val="num" w:pos="1440"/>
+        </w:tabs>
+        <w:ind w:left="1440" w:hanging="360"/>
+      </w:pPr>
+    </w:lvl>
+    <w:lvl w:ilvl="2" w:tplc="2FB6CE60" w:tentative="1">
+      <w:start w:val="1"/>
+      <w:numFmt w:val="decimal"/>
+      <w:lvlText w:val="%3."/>
+      <w:lvlJc w:val="left"/>
+      <w:pPr>
+        <w:tabs>
+          <w:tab w:val="num" w:pos="2160"/>
+        </w:tabs>
+        <w:ind w:left="2160" w:hanging="360"/>
+      </w:pPr>
+    </w:lvl>
+    <w:lvl w:ilvl="3" w:tplc="BEAE9256" w:tentative="1">
+      <w:start w:val="1"/>
+      <w:numFmt w:val="decimal"/>
+      <w:lvlText w:val="%4."/>
+      <w:lvlJc w:val="left"/>
+      <w:pPr>
+        <w:tabs>
+          <w:tab w:val="num" w:pos="2880"/>
+        </w:tabs>
+        <w:ind w:left="2880" w:hanging="360"/>
+      </w:pPr>
+    </w:lvl>
+    <w:lvl w:ilvl="4" w:tplc="79B6C612" w:tentative="1">
+      <w:start w:val="1"/>
+      <w:numFmt w:val="decimal"/>
+      <w:lvlText w:val="%5."/>
+      <w:lvlJc w:val="left"/>
+      <w:pPr>
+        <w:tabs>
+          <w:tab w:val="num" w:pos="3600"/>
+        </w:tabs>
+        <w:ind w:left="3600" w:hanging="360"/>
+      </w:pPr>
+    </w:lvl>
+    <w:lvl w:ilvl="5" w:tplc="32C2BFB6" w:tentative="1">
+      <w:start w:val="1"/>
+      <w:numFmt w:val="decimal"/>
+      <w:lvlText w:val="%6."/>
+      <w:lvlJc w:val="left"/>
+      <w:pPr>
+        <w:tabs>
+          <w:tab w:val="num" w:pos="4320"/>
+        </w:tabs>
+        <w:ind w:left="4320" w:hanging="360"/>
+      </w:pPr>
+    </w:lvl>
+    <w:lvl w:ilvl="6" w:tplc="1BF8684E" w:tentative="1">
+      <w:start w:val="1"/>
+      <w:numFmt w:val="decimal"/>
+      <w:lvlText w:val="%7."/>
+      <w:lvlJc w:val="left"/>
+      <w:pPr>
+        <w:tabs>
+          <w:tab w:val="num" w:pos="5040"/>
+        </w:tabs>
+        <w:ind w:left="5040" w:hanging="360"/>
+      </w:pPr>
+    </w:lvl>
+    <w:lvl w:ilvl="7" w:tplc="F0AECD74" w:tentative="1">
+      <w:start w:val="1"/>
+      <w:numFmt w:val="decimal"/>
+      <w:lvlText w:val="%8."/>
+      <w:lvlJc w:val="left"/>
+      <w:pPr>
+        <w:tabs>
+          <w:tab w:val="num" w:pos="5760"/>
+        </w:tabs>
+        <w:ind w:left="5760" w:hanging="360"/>
+      </w:pPr>
+    </w:lvl>
+    <w:lvl w:ilvl="8" w:tplc="8E582884" w:tentative="1">
+      <w:start w:val="1"/>
+      <w:numFmt w:val="decimal"/>
+      <w:lvlText w:val="%9."/>
+      <w:lvlJc w:val="left"/>
+      <w:pPr>
+        <w:tabs>
+          <w:tab w:val="num" w:pos="6480"/>
+        </w:tabs>
+        <w:ind w:left="6480" w:hanging="360"/>
+      </w:pPr>
+    </w:lvl>
+  </w:abstractNum>
+  <w:num w:numId="1">
+    <w:abstractNumId w:val="0"/>
+  </w:num>
+  <w:num w:numId="2">
+    <w:abstractNumId w:val="1"/>
+  </w:num>
+</w:numbering>
 </file>
 
 <file path=word/styles.xml><?xml version="1.0" encoding="utf-8"?>
@@ -1601,6 +2204,7 @@
     <w:lsdException w:name="HTML Sample" w:semiHidden="1" w:unhideWhenUsed="1"/>
     <w:lsdException w:name="HTML Typewriter" w:semiHidden="1" w:unhideWhenUsed="1"/>
     <w:lsdException w:name="HTML Variable" w:semiHidden="1" w:unhideWhenUsed="1"/>
+    <w:lsdException w:name="Normal Table" w:semiHidden="1" w:unhideWhenUsed="1"/>
     <w:lsdException w:name="annotation subject" w:semiHidden="1" w:unhideWhenUsed="1"/>
     <w:lsdException w:name="No List" w:semiHidden="1" w:unhideWhenUsed="1"/>
     <w:lsdException w:name="Outline List 1" w:semiHidden="1" w:unhideWhenUsed="1"/>
@@ -1647,8 +2251,10 @@
     <w:lsdException w:name="Table Subtle 2" w:semiHidden="1" w:unhideWhenUsed="1"/>
     <w:lsdException w:name="Table Web 1" w:semiHidden="1" w:unhideWhenUsed="1"/>
     <w:lsdException w:name="Table Web 2" w:semiHidden="1" w:unhideWhenUsed="1"/>
+    <w:lsdException w:name="Table Web 3" w:semiHidden="1" w:unhideWhenUsed="1"/>
     <w:lsdException w:name="Balloon Text" w:semiHidden="1" w:unhideWhenUsed="1"/>
     <w:lsdException w:name="Table Grid" w:uiPriority="39"/>
+    <w:lsdException w:name="Table Theme" w:semiHidden="1" w:unhideWhenUsed="1"/>
     <w:lsdException w:name="Placeholder Text" w:semiHidden="1"/>
     <w:lsdException w:name="No Spacing" w:uiPriority="1" w:qFormat="1"/>
     <w:lsdException w:name="Light Shading" w:uiPriority="60"/>

</xml_diff>

<commit_message>
Bug Metrics.docx Task Metrics.docx Test Cases.xlsx
</commit_message>
<xml_diff>
--- a/metrics/Bug Metrics.docx
+++ b/metrics/Bug Metrics.docx
@@ -507,8 +507,6 @@
             <w:r>
               <w:t>Fix during buffer time only</w:t>
             </w:r>
-            <w:bookmarkStart w:id="0" w:name="_GoBack"/>
-            <w:bookmarkEnd w:id="0"/>
           </w:p>
         </w:tc>
       </w:tr>
@@ -535,10 +533,7 @@
               <w:contextualSpacing/>
             </w:pPr>
             <w:r>
-              <w:t>1</w:t>
-            </w:r>
-            <w:r>
-              <w:t>2</w:t>
+              <w:t>12</w:t>
             </w:r>
           </w:p>
         </w:tc>
@@ -578,6 +573,9 @@
             <w:pPr>
               <w:contextualSpacing/>
             </w:pPr>
+            <w:r>
+              <w:t>6</w:t>
+            </w:r>
           </w:p>
         </w:tc>
         <w:tc>
@@ -588,6 +586,9 @@
             <w:pPr>
               <w:contextualSpacing/>
             </w:pPr>
+            <w:r>
+              <w:t>Use the planned debugging time</w:t>
+            </w:r>
           </w:p>
         </w:tc>
       </w:tr>
@@ -909,28 +910,7 @@
               <w:contextualSpacing/>
             </w:pPr>
             <w:r>
-              <w:t>User</w:t>
-            </w:r>
-            <w:r>
-              <w:t>/n</w:t>
-            </w:r>
-            <w:r>
-              <w:t>on-user</w:t>
-            </w:r>
-            <w:r>
-              <w:t xml:space="preserve"> can access admin page via </w:t>
-            </w:r>
-            <w:r>
-              <w:t>URL</w:t>
-            </w:r>
-            <w:r>
-              <w:t>, admin</w:t>
-            </w:r>
-            <w:r>
-              <w:t>/non-user can</w:t>
-            </w:r>
-            <w:r>
-              <w:t xml:space="preserve"> access user page via URL</w:t>
+              <w:t>User/non-user can access admin page via URL, admin/non-user can access user page via URL. No error messages</w:t>
             </w:r>
           </w:p>
         </w:tc>
@@ -1023,7 +1003,7 @@
               <w:contextualSpacing/>
             </w:pPr>
             <w:r>
-              <w:t>User page can be accessed by inputting “%” in the username and the correct password</w:t>
+              <w:t>User page can be accessed by inputting "%" in the username and the correct password. No error message</w:t>
             </w:r>
           </w:p>
         </w:tc>
@@ -1116,10 +1096,7 @@
               <w:contextualSpacing/>
             </w:pPr>
             <w:r>
-              <w:t xml:space="preserve">After the user log outs, user is still able to return to the </w:t>
-            </w:r>
-            <w:r>
-              <w:t>page by clicking the back button</w:t>
+              <w:t>After the user log outs, user is still able to return to the page by clicking the back button. No error message</w:t>
             </w:r>
           </w:p>
         </w:tc>
@@ -1190,6 +1167,9 @@
             </w:r>
             <w:r>
               <w:t xml:space="preserve"> Report</w:t>
+            </w:r>
+            <w:r>
+              <w:t xml:space="preserve"> (Popular)</w:t>
             </w:r>
           </w:p>
         </w:tc>
@@ -1222,19 +1202,21 @@
               </w:tabs>
               <w:contextualSpacing/>
             </w:pPr>
-            <w:r>
-              <w:t xml:space="preserve">Top-k popular places displays multiple rows when the number of </w:t>
-            </w:r>
             <w:proofErr w:type="spellStart"/>
             <w:r>
+              <w:t>TopK</w:t>
+            </w:r>
+            <w:proofErr w:type="spellEnd"/>
+            <w:r>
+              <w:t xml:space="preserve"> popular places displays multiple rows of semantic places when the number of </w:t>
+            </w:r>
+            <w:proofErr w:type="spellStart"/>
+            <w:r>
               <w:t>pax</w:t>
             </w:r>
             <w:proofErr w:type="spellEnd"/>
             <w:r>
               <w:t xml:space="preserve"> is the same</w:t>
-            </w:r>
-            <w:r>
-              <w:tab/>
             </w:r>
           </w:p>
         </w:tc>
@@ -1307,6 +1289,9 @@
             <w:r>
               <w:t xml:space="preserve"> Report</w:t>
             </w:r>
+            <w:r>
+              <w:t xml:space="preserve"> (Breakdown)</w:t>
+            </w:r>
           </w:p>
         </w:tc>
         <w:tc>
@@ -1336,7 +1321,7 @@
               <w:contextualSpacing/>
             </w:pPr>
             <w:r>
-              <w:t>Breakdown by year &amp; gender unable to get the last 15 minutes of the user input time</w:t>
+              <w:t>Breakdown by year and gender but unable to get the last 15 minutes of the user input time hence the percentage doesn't add up</w:t>
             </w:r>
           </w:p>
         </w:tc>
@@ -1389,6 +1374,9 @@
             <w:pPr>
               <w:contextualSpacing/>
             </w:pPr>
+            <w:r>
+              <w:t>3</w:t>
+            </w:r>
           </w:p>
         </w:tc>
         <w:tc>
@@ -1399,6 +1387,9 @@
             <w:pPr>
               <w:contextualSpacing/>
             </w:pPr>
+            <w:r>
+              <w:t>Basic Location Report (Breakdown)</w:t>
+            </w:r>
           </w:p>
         </w:tc>
         <w:tc>
@@ -1409,6 +1400,9 @@
             <w:pPr>
               <w:contextualSpacing/>
             </w:pPr>
+            <w:r>
+              <w:t>1 point</w:t>
+            </w:r>
           </w:p>
         </w:tc>
         <w:tc>
@@ -1419,6 +1413,9 @@
             <w:pPr>
               <w:contextualSpacing/>
             </w:pPr>
+            <w:r>
+              <w:t>The table still generates but no values are inside when user enter wrong date format. No error message</w:t>
+            </w:r>
           </w:p>
         </w:tc>
         <w:tc>
@@ -1429,6 +1426,9 @@
             <w:pPr>
               <w:contextualSpacing/>
             </w:pPr>
+            <w:r>
+              <w:t>13/10/2017</w:t>
+            </w:r>
           </w:p>
         </w:tc>
         <w:tc>
@@ -1439,6 +1439,9 @@
             <w:pPr>
               <w:contextualSpacing/>
             </w:pPr>
+            <w:r>
+              <w:t>XY</w:t>
+            </w:r>
           </w:p>
         </w:tc>
         <w:tc>
@@ -1449,6 +1452,9 @@
             <w:pPr>
               <w:contextualSpacing/>
             </w:pPr>
+            <w:r>
+              <w:t>Solved (XY &amp; Daniel)</w:t>
+            </w:r>
           </w:p>
         </w:tc>
       </w:tr>
@@ -1461,6 +1467,9 @@
             <w:pPr>
               <w:contextualSpacing/>
             </w:pPr>
+            <w:r>
+              <w:t>3</w:t>
+            </w:r>
           </w:p>
         </w:tc>
         <w:tc>
@@ -1471,6 +1480,9 @@
             <w:pPr>
               <w:contextualSpacing/>
             </w:pPr>
+            <w:r>
+              <w:t>Basic Location Report (Popular)</w:t>
+            </w:r>
           </w:p>
         </w:tc>
         <w:tc>
@@ -1481,6 +1493,9 @@
             <w:pPr>
               <w:contextualSpacing/>
             </w:pPr>
+            <w:r>
+              <w:t>1 point</w:t>
+            </w:r>
           </w:p>
         </w:tc>
         <w:tc>
@@ -1491,6 +1506,9 @@
             <w:pPr>
               <w:contextualSpacing/>
             </w:pPr>
+            <w:r>
+              <w:t>The table still generates but no values are inside when user enter wrong date format. No error message</w:t>
+            </w:r>
           </w:p>
         </w:tc>
         <w:tc>
@@ -1501,6 +1519,9 @@
             <w:pPr>
               <w:contextualSpacing/>
             </w:pPr>
+            <w:r>
+              <w:t>13/10/2017</w:t>
+            </w:r>
           </w:p>
         </w:tc>
         <w:tc>
@@ -1511,6 +1532,9 @@
             <w:pPr>
               <w:contextualSpacing/>
             </w:pPr>
+            <w:r>
+              <w:t>XY</w:t>
+            </w:r>
           </w:p>
         </w:tc>
         <w:tc>
@@ -1521,6 +1545,9 @@
             <w:pPr>
               <w:contextualSpacing/>
             </w:pPr>
+            <w:r>
+              <w:t>Solved (XY &amp; Daniel)</w:t>
+            </w:r>
           </w:p>
         </w:tc>
       </w:tr>
@@ -1533,6 +1560,9 @@
             <w:pPr>
               <w:contextualSpacing/>
             </w:pPr>
+            <w:r>
+              <w:t>3</w:t>
+            </w:r>
           </w:p>
         </w:tc>
         <w:tc>
@@ -1543,6 +1573,9 @@
             <w:pPr>
               <w:contextualSpacing/>
             </w:pPr>
+            <w:r>
+              <w:t>Basic Location Report (Companion)</w:t>
+            </w:r>
           </w:p>
         </w:tc>
         <w:tc>
@@ -1553,6 +1586,9 @@
             <w:pPr>
               <w:contextualSpacing/>
             </w:pPr>
+            <w:r>
+              <w:t>1 point</w:t>
+            </w:r>
           </w:p>
         </w:tc>
         <w:tc>
@@ -1563,6 +1599,9 @@
             <w:pPr>
               <w:contextualSpacing/>
             </w:pPr>
+            <w:r>
+              <w:t>The table still generates but no values are inside when user enter wrong date format. No error message</w:t>
+            </w:r>
           </w:p>
         </w:tc>
         <w:tc>
@@ -1573,6 +1612,9 @@
             <w:pPr>
               <w:contextualSpacing/>
             </w:pPr>
+            <w:r>
+              <w:t>13/10/2017</w:t>
+            </w:r>
           </w:p>
         </w:tc>
         <w:tc>
@@ -1583,6 +1625,9 @@
             <w:pPr>
               <w:contextualSpacing/>
             </w:pPr>
+            <w:r>
+              <w:t>XY</w:t>
+            </w:r>
           </w:p>
         </w:tc>
         <w:tc>
@@ -1593,6 +1638,9 @@
             <w:pPr>
               <w:contextualSpacing/>
             </w:pPr>
+            <w:r>
+              <w:t>Solved (XY &amp; Daniel)</w:t>
+            </w:r>
           </w:p>
         </w:tc>
       </w:tr>
@@ -1605,6 +1653,9 @@
             <w:pPr>
               <w:contextualSpacing/>
             </w:pPr>
+            <w:r>
+              <w:t>3</w:t>
+            </w:r>
           </w:p>
         </w:tc>
         <w:tc>
@@ -1615,6 +1666,9 @@
             <w:pPr>
               <w:contextualSpacing/>
             </w:pPr>
+            <w:r>
+              <w:t>Basic Location Report (Companion)</w:t>
+            </w:r>
           </w:p>
         </w:tc>
         <w:tc>
@@ -1625,6 +1679,9 @@
             <w:pPr>
               <w:contextualSpacing/>
             </w:pPr>
+            <w:r>
+              <w:t>1 point</w:t>
+            </w:r>
           </w:p>
         </w:tc>
         <w:tc>
@@ -1635,6 +1692,17 @@
             <w:pPr>
               <w:contextualSpacing/>
             </w:pPr>
+            <w:r>
+              <w:t xml:space="preserve">The table still generates but no values are inside when user enter wrong </w:t>
+            </w:r>
+            <w:proofErr w:type="spellStart"/>
+            <w:r>
+              <w:t>macaddress</w:t>
+            </w:r>
+            <w:proofErr w:type="spellEnd"/>
+            <w:r>
+              <w:t>. No error message</w:t>
+            </w:r>
           </w:p>
         </w:tc>
         <w:tc>
@@ -1645,6 +1713,9 @@
             <w:pPr>
               <w:contextualSpacing/>
             </w:pPr>
+            <w:r>
+              <w:t>13/10/2017</w:t>
+            </w:r>
           </w:p>
         </w:tc>
         <w:tc>
@@ -1655,6 +1726,9 @@
             <w:pPr>
               <w:contextualSpacing/>
             </w:pPr>
+            <w:r>
+              <w:t>XY</w:t>
+            </w:r>
           </w:p>
         </w:tc>
         <w:tc>
@@ -1665,6 +1739,9 @@
             <w:pPr>
               <w:contextualSpacing/>
             </w:pPr>
+            <w:r>
+              <w:t>Solved (XY &amp; Daniel)</w:t>
+            </w:r>
           </w:p>
         </w:tc>
       </w:tr>
@@ -1677,6 +1754,9 @@
             <w:pPr>
               <w:contextualSpacing/>
             </w:pPr>
+            <w:r>
+              <w:t>3</w:t>
+            </w:r>
           </w:p>
         </w:tc>
         <w:tc>
@@ -1687,6 +1767,9 @@
             <w:pPr>
               <w:contextualSpacing/>
             </w:pPr>
+            <w:r>
+              <w:t>Basic Location Report (Next Place)</w:t>
+            </w:r>
           </w:p>
         </w:tc>
         <w:tc>
@@ -1697,6 +1780,9 @@
             <w:pPr>
               <w:contextualSpacing/>
             </w:pPr>
+            <w:r>
+              <w:t>1 point</w:t>
+            </w:r>
           </w:p>
         </w:tc>
         <w:tc>
@@ -1707,6 +1793,11 @@
             <w:pPr>
               <w:contextualSpacing/>
             </w:pPr>
+            <w:r>
+              <w:t>The table still generates but no values are inside when user enter wrong date format. No error message</w:t>
+            </w:r>
+            <w:bookmarkStart w:id="0" w:name="_GoBack"/>
+            <w:bookmarkEnd w:id="0"/>
           </w:p>
         </w:tc>
         <w:tc>
@@ -1717,6 +1808,9 @@
             <w:pPr>
               <w:contextualSpacing/>
             </w:pPr>
+            <w:r>
+              <w:t>13/10/2017</w:t>
+            </w:r>
           </w:p>
         </w:tc>
         <w:tc>
@@ -1727,6 +1821,9 @@
             <w:pPr>
               <w:contextualSpacing/>
             </w:pPr>
+            <w:r>
+              <w:t>XY</w:t>
+            </w:r>
           </w:p>
         </w:tc>
         <w:tc>
@@ -1737,6 +1834,108 @@
             <w:pPr>
               <w:contextualSpacing/>
             </w:pPr>
+            <w:r>
+              <w:t>Solved (XY &amp; Daniel)</w:t>
+            </w:r>
+          </w:p>
+        </w:tc>
+      </w:tr>
+      <w:tr>
+        <w:tc>
+          <w:tcPr>
+            <w:tcW w:w="1017" w:type="dxa"/>
+          </w:tcPr>
+          <w:p>
+            <w:pPr>
+              <w:contextualSpacing/>
+            </w:pPr>
+            <w:r>
+              <w:t>3</w:t>
+            </w:r>
+          </w:p>
+        </w:tc>
+        <w:tc>
+          <w:tcPr>
+            <w:tcW w:w="1409" w:type="dxa"/>
+          </w:tcPr>
+          <w:p>
+            <w:pPr>
+              <w:contextualSpacing/>
+            </w:pPr>
+            <w:r>
+              <w:t>Heatmap</w:t>
+            </w:r>
+          </w:p>
+        </w:tc>
+        <w:tc>
+          <w:tcPr>
+            <w:tcW w:w="984" w:type="dxa"/>
+          </w:tcPr>
+          <w:p>
+            <w:pPr>
+              <w:contextualSpacing/>
+            </w:pPr>
+            <w:r>
+              <w:t>1 point</w:t>
+            </w:r>
+          </w:p>
+        </w:tc>
+        <w:tc>
+          <w:tcPr>
+            <w:tcW w:w="6083" w:type="dxa"/>
+          </w:tcPr>
+          <w:p>
+            <w:pPr>
+              <w:contextualSpacing/>
+            </w:pPr>
+            <w:r>
+              <w:t>The table still generates but no values are inside and heatmap picture still generates but with no values when user enter wrong date format</w:t>
+            </w:r>
+            <w:r>
+              <w:t>.</w:t>
+            </w:r>
+            <w:r>
+              <w:t xml:space="preserve"> No error message</w:t>
+            </w:r>
+          </w:p>
+        </w:tc>
+        <w:tc>
+          <w:tcPr>
+            <w:tcW w:w="1397" w:type="dxa"/>
+          </w:tcPr>
+          <w:p>
+            <w:pPr>
+              <w:contextualSpacing/>
+            </w:pPr>
+            <w:r>
+              <w:t>13/10/2017</w:t>
+            </w:r>
+          </w:p>
+        </w:tc>
+        <w:tc>
+          <w:tcPr>
+            <w:tcW w:w="1721" w:type="dxa"/>
+          </w:tcPr>
+          <w:p>
+            <w:pPr>
+              <w:contextualSpacing/>
+            </w:pPr>
+            <w:r>
+              <w:t>XY</w:t>
+            </w:r>
+          </w:p>
+        </w:tc>
+        <w:tc>
+          <w:tcPr>
+            <w:tcW w:w="1519" w:type="dxa"/>
+          </w:tcPr>
+          <w:p>
+            <w:pPr>
+              <w:contextualSpacing/>
+            </w:pPr>
+            <w:r>
+              <w:t>Solved (XY &amp; Daniel)</w:t>
+            </w:r>
           </w:p>
         </w:tc>
       </w:tr>

</xml_diff>

<commit_message>
updated Bug Metrics.docx and Test Cases.xlsx
</commit_message>
<xml_diff>
--- a/metrics/Bug Metrics.docx
+++ b/metrics/Bug Metrics.docx
@@ -1796,8 +1796,110 @@
             <w:r>
               <w:t>The table still generates but no values are inside when user enter wrong date format. No error message</w:t>
             </w:r>
+          </w:p>
+        </w:tc>
+        <w:tc>
+          <w:tcPr>
+            <w:tcW w:w="1397" w:type="dxa"/>
+          </w:tcPr>
+          <w:p>
+            <w:pPr>
+              <w:contextualSpacing/>
+            </w:pPr>
+            <w:r>
+              <w:t>13/10/2017</w:t>
+            </w:r>
+          </w:p>
+        </w:tc>
+        <w:tc>
+          <w:tcPr>
+            <w:tcW w:w="1721" w:type="dxa"/>
+          </w:tcPr>
+          <w:p>
+            <w:pPr>
+              <w:contextualSpacing/>
+            </w:pPr>
+            <w:r>
+              <w:t>XY</w:t>
+            </w:r>
+          </w:p>
+        </w:tc>
+        <w:tc>
+          <w:tcPr>
+            <w:tcW w:w="1519" w:type="dxa"/>
+          </w:tcPr>
+          <w:p>
+            <w:pPr>
+              <w:contextualSpacing/>
+            </w:pPr>
+            <w:r>
+              <w:t>Solved (XY &amp; Daniel)</w:t>
+            </w:r>
+          </w:p>
+        </w:tc>
+      </w:tr>
+      <w:tr>
+        <w:tc>
+          <w:tcPr>
+            <w:tcW w:w="1017" w:type="dxa"/>
+          </w:tcPr>
+          <w:p>
+            <w:pPr>
+              <w:contextualSpacing/>
+            </w:pPr>
+            <w:r>
+              <w:t>3</w:t>
+            </w:r>
+          </w:p>
+        </w:tc>
+        <w:tc>
+          <w:tcPr>
+            <w:tcW w:w="1409" w:type="dxa"/>
+          </w:tcPr>
+          <w:p>
+            <w:pPr>
+              <w:contextualSpacing/>
+            </w:pPr>
+            <w:r>
+              <w:t>Heatmap</w:t>
+            </w:r>
+          </w:p>
+        </w:tc>
+        <w:tc>
+          <w:tcPr>
+            <w:tcW w:w="984" w:type="dxa"/>
+          </w:tcPr>
+          <w:p>
+            <w:pPr>
+              <w:contextualSpacing/>
+            </w:pPr>
+            <w:r>
+              <w:t>1 point</w:t>
+            </w:r>
+          </w:p>
+        </w:tc>
+        <w:tc>
+          <w:tcPr>
+            <w:tcW w:w="6083" w:type="dxa"/>
+          </w:tcPr>
+          <w:p>
+            <w:pPr>
+              <w:contextualSpacing/>
+            </w:pPr>
+            <w:r>
+              <w:t>The table still generates but no values are ins</w:t>
+            </w:r>
             <w:bookmarkStart w:id="0" w:name="_GoBack"/>
             <w:bookmarkEnd w:id="0"/>
+            <w:r>
+              <w:t>ide and heatmap picture still generates but with no values when user enter wrong date format</w:t>
+            </w:r>
+            <w:r>
+              <w:t>.</w:t>
+            </w:r>
+            <w:r>
+              <w:t xml:space="preserve"> No error message</w:t>
+            </w:r>
           </w:p>
         </w:tc>
         <w:tc>
@@ -1863,7 +1965,7 @@
               <w:contextualSpacing/>
             </w:pPr>
             <w:r>
-              <w:t>Heatmap</w:t>
+              <w:t>Basic Location Report (Popular)</w:t>
             </w:r>
           </w:p>
         </w:tc>
@@ -1876,7 +1978,7 @@
               <w:contextualSpacing/>
             </w:pPr>
             <w:r>
-              <w:t>1 point</w:t>
+              <w:t>5 points</w:t>
             </w:r>
           </w:p>
         </w:tc>
@@ -1889,13 +1991,23 @@
               <w:contextualSpacing/>
             </w:pPr>
             <w:r>
-              <w:t>The table still generates but no values are inside and heatmap picture still generates but with no values when user enter wrong date format</w:t>
-            </w:r>
-            <w:r>
-              <w:t>.</w:t>
-            </w:r>
-            <w:r>
-              <w:t xml:space="preserve"> No error message</w:t>
+              <w:t xml:space="preserve">3 columns are generated (Rank, Semantic Place, No of Pax). Rows equal to the </w:t>
+            </w:r>
+            <w:proofErr w:type="spellStart"/>
+            <w:r>
+              <w:t>topK</w:t>
+            </w:r>
+            <w:proofErr w:type="spellEnd"/>
+            <w:r>
+              <w:t xml:space="preserve"> selected. Semantic places with the same no of </w:t>
+            </w:r>
+            <w:proofErr w:type="spellStart"/>
+            <w:r>
+              <w:t>pax</w:t>
+            </w:r>
+            <w:proofErr w:type="spellEnd"/>
+            <w:r>
+              <w:t xml:space="preserve"> are combined into a single row, no rankings are skipped and semantic places are not IDs</w:t>
             </w:r>
           </w:p>
         </w:tc>
@@ -1921,7 +2033,7 @@
               <w:contextualSpacing/>
             </w:pPr>
             <w:r>
-              <w:t>XY</w:t>
+              <w:t>HY</w:t>
             </w:r>
           </w:p>
         </w:tc>
@@ -1934,8 +2046,80 @@
               <w:contextualSpacing/>
             </w:pPr>
             <w:r>
-              <w:t>Solved (XY &amp; Daniel)</w:t>
-            </w:r>
+              <w:t>Solved (HY &amp; Andy)</w:t>
+            </w:r>
+          </w:p>
+        </w:tc>
+      </w:tr>
+      <w:tr>
+        <w:tc>
+          <w:tcPr>
+            <w:tcW w:w="1017" w:type="dxa"/>
+          </w:tcPr>
+          <w:p>
+            <w:pPr>
+              <w:contextualSpacing/>
+            </w:pPr>
+          </w:p>
+        </w:tc>
+        <w:tc>
+          <w:tcPr>
+            <w:tcW w:w="1409" w:type="dxa"/>
+          </w:tcPr>
+          <w:p>
+            <w:pPr>
+              <w:contextualSpacing/>
+            </w:pPr>
+          </w:p>
+        </w:tc>
+        <w:tc>
+          <w:tcPr>
+            <w:tcW w:w="984" w:type="dxa"/>
+          </w:tcPr>
+          <w:p>
+            <w:pPr>
+              <w:contextualSpacing/>
+            </w:pPr>
+          </w:p>
+        </w:tc>
+        <w:tc>
+          <w:tcPr>
+            <w:tcW w:w="6083" w:type="dxa"/>
+          </w:tcPr>
+          <w:p>
+            <w:pPr>
+              <w:contextualSpacing/>
+            </w:pPr>
+          </w:p>
+        </w:tc>
+        <w:tc>
+          <w:tcPr>
+            <w:tcW w:w="1397" w:type="dxa"/>
+          </w:tcPr>
+          <w:p>
+            <w:pPr>
+              <w:contextualSpacing/>
+            </w:pPr>
+          </w:p>
+        </w:tc>
+        <w:tc>
+          <w:tcPr>
+            <w:tcW w:w="1721" w:type="dxa"/>
+          </w:tcPr>
+          <w:p>
+            <w:pPr>
+              <w:contextualSpacing/>
+            </w:pPr>
+          </w:p>
+        </w:tc>
+        <w:tc>
+          <w:tcPr>
+            <w:tcW w:w="1519" w:type="dxa"/>
+          </w:tcPr>
+          <w:p>
+            <w:pPr>
+              <w:contextualSpacing/>
+            </w:pPr>
           </w:p>
         </w:tc>
       </w:tr>

</xml_diff>

<commit_message>
update bug metrics and abit of basic report
</commit_message>
<xml_diff>
--- a/metrics/Bug Metrics.docx
+++ b/metrics/Bug Metrics.docx
@@ -560,6 +560,7 @@
             <w:pPr>
               <w:contextualSpacing/>
             </w:pPr>
+            <w:bookmarkStart w:id="0" w:name="_GoBack" w:colFirst="2" w:colLast="2"/>
             <w:r>
               <w:t>3</w:t>
             </w:r>
@@ -574,7 +575,7 @@
               <w:contextualSpacing/>
             </w:pPr>
             <w:r>
-              <w:t>6</w:t>
+              <w:t>11</w:t>
             </w:r>
           </w:p>
         </w:tc>
@@ -587,11 +588,12 @@
               <w:contextualSpacing/>
             </w:pPr>
             <w:r>
-              <w:t>Use the planned debugging time</w:t>
+              <w:t>Stop current development and resolve the bug immediately. Project Manager reschedules the project</w:t>
             </w:r>
           </w:p>
         </w:tc>
       </w:tr>
+      <w:bookmarkEnd w:id="0"/>
       <w:tr>
         <w:tc>
           <w:tcPr>
@@ -1166,7 +1168,11 @@
               <w:t>Basic Location</w:t>
             </w:r>
             <w:r>
-              <w:t xml:space="preserve"> Report</w:t>
+              <w:t xml:space="preserve"> </w:t>
+            </w:r>
+            <w:r>
+              <w:lastRenderedPageBreak/>
+              <w:t>Report</w:t>
             </w:r>
             <w:r>
               <w:t xml:space="preserve"> (Popular)</w:t>
@@ -1182,6 +1188,7 @@
               <w:contextualSpacing/>
             </w:pPr>
             <w:r>
+              <w:lastRenderedPageBreak/>
               <w:t xml:space="preserve">5 </w:t>
             </w:r>
             <w:proofErr w:type="gramStart"/>
@@ -1270,7 +1277,6 @@
               <w:contextualSpacing/>
             </w:pPr>
             <w:r>
-              <w:lastRenderedPageBreak/>
               <w:t>2</w:t>
             </w:r>
           </w:p>
@@ -1887,12 +1893,7 @@
               <w:contextualSpacing/>
             </w:pPr>
             <w:r>
-              <w:t>The table still generates but no values are ins</w:t>
-            </w:r>
-            <w:bookmarkStart w:id="0" w:name="_GoBack"/>
-            <w:bookmarkEnd w:id="0"/>
-            <w:r>
-              <w:t>ide and heatmap picture still generates but with no values when user enter wrong date format</w:t>
+              <w:t>The table still generates but no values are inside and heatmap picture still generates but with no values when user enter wrong date format</w:t>
             </w:r>
             <w:r>
               <w:t>.</w:t>

</xml_diff>